<commit_message>
Update [LAPORAN] Fahira Zahra_K3520025_UTS_Desain Web.docx
</commit_message>
<xml_diff>
--- a/UTS/[LAPORAN] Fahira Zahra_K3520025_UTS_Desain Web.docx
+++ b/UTS/[LAPORAN] Fahira Zahra_K3520025_UTS_Desain Web.docx
@@ -407,7 +407,7 @@
                     <pic:cNvPicPr/>
                   </pic:nvPicPr>
                   <pic:blipFill>
-                    <a:blip r:embed="rId6">
+                    <a:blip r:embed="rId8">
                       <a:extLst>
                         <a:ext uri="{28A0092B-C50C-407E-A947-70E740481C1C}">
                           <a14:useLocalDpi xmlns:a14="http://schemas.microsoft.com/office/drawing/2010/main" val="0"/>
@@ -761,6 +761,144 @@
         <w:pStyle w:val="ListParagraph"/>
         <w:numPr>
           <w:ilvl w:val="0"/>
+          <w:numId w:val="7"/>
+        </w:numPr>
+        <w:rPr>
+          <w:rFonts w:ascii="Times New Roman" w:hAnsi="Times New Roman" w:cs="Times New Roman"/>
+          <w:b/>
+          <w:bCs/>
+          <w:sz w:val="24"/>
+          <w:szCs w:val="24"/>
+        </w:rPr>
+      </w:pPr>
+      <w:r>
+        <w:rPr>
+          <w:rFonts w:ascii="Times New Roman" w:hAnsi="Times New Roman" w:cs="Times New Roman"/>
+          <w:b/>
+          <w:bCs/>
+          <w:sz w:val="24"/>
+          <w:szCs w:val="24"/>
+        </w:rPr>
+        <w:lastRenderedPageBreak/>
+        <w:t>Link GitHub</w:t>
+      </w:r>
+    </w:p>
+    <w:p>
+      <w:pPr>
+        <w:rPr>
+          <w:rFonts w:ascii="Times New Roman" w:hAnsi="Times New Roman" w:cs="Times New Roman"/>
+          <w:sz w:val="24"/>
+          <w:szCs w:val="24"/>
+        </w:rPr>
+      </w:pPr>
+      <w:r>
+        <w:rPr>
+          <w:rFonts w:ascii="Times New Roman" w:hAnsi="Times New Roman" w:cs="Times New Roman"/>
+          <w:sz w:val="24"/>
+          <w:szCs w:val="24"/>
+        </w:rPr>
+        <w:t>File .</w:t>
+      </w:r>
+      <w:proofErr w:type="spellStart"/>
+      <w:proofErr w:type="gramStart"/>
+      <w:r>
+        <w:rPr>
+          <w:rFonts w:ascii="Times New Roman" w:hAnsi="Times New Roman" w:cs="Times New Roman"/>
+          <w:sz w:val="24"/>
+          <w:szCs w:val="24"/>
+        </w:rPr>
+        <w:t>css</w:t>
+      </w:r>
+      <w:proofErr w:type="spellEnd"/>
+      <w:r>
+        <w:rPr>
+          <w:rFonts w:ascii="Times New Roman" w:hAnsi="Times New Roman" w:cs="Times New Roman"/>
+          <w:sz w:val="24"/>
+          <w:szCs w:val="24"/>
+        </w:rPr>
+        <w:t xml:space="preserve"> :</w:t>
+      </w:r>
+      <w:proofErr w:type="gramEnd"/>
+      <w:r>
+        <w:rPr>
+          <w:rFonts w:ascii="Times New Roman" w:hAnsi="Times New Roman" w:cs="Times New Roman"/>
+          <w:sz w:val="24"/>
+          <w:szCs w:val="24"/>
+        </w:rPr>
+        <w:t xml:space="preserve"> </w:t>
+      </w:r>
+      <w:hyperlink r:id="rId9" w:history="1">
+        <w:r>
+          <w:rPr>
+            <w:rStyle w:val="Hyperlink"/>
+            <w:rFonts w:ascii="Times New Roman" w:hAnsi="Times New Roman" w:cs="Times New Roman"/>
+            <w:sz w:val="24"/>
+            <w:szCs w:val="24"/>
+          </w:rPr>
+          <w:t>https://github.com/fahirazahra/HTML-Projects-WebDesign/blob/main/UTS/CV.css</w:t>
+        </w:r>
+      </w:hyperlink>
+    </w:p>
+    <w:p>
+      <w:pPr>
+        <w:rPr>
+          <w:rFonts w:ascii="Times New Roman" w:hAnsi="Times New Roman" w:cs="Times New Roman"/>
+          <w:sz w:val="24"/>
+          <w:szCs w:val="24"/>
+        </w:rPr>
+      </w:pPr>
+      <w:r>
+        <w:rPr>
+          <w:rFonts w:ascii="Times New Roman" w:hAnsi="Times New Roman" w:cs="Times New Roman"/>
+          <w:sz w:val="24"/>
+          <w:szCs w:val="24"/>
+        </w:rPr>
+        <w:t>File .</w:t>
+      </w:r>
+      <w:proofErr w:type="gramStart"/>
+      <w:r>
+        <w:rPr>
+          <w:rFonts w:ascii="Times New Roman" w:hAnsi="Times New Roman" w:cs="Times New Roman"/>
+          <w:sz w:val="24"/>
+          <w:szCs w:val="24"/>
+        </w:rPr>
+        <w:t>html :</w:t>
+      </w:r>
+      <w:proofErr w:type="gramEnd"/>
+      <w:r>
+        <w:rPr>
+          <w:rFonts w:ascii="Times New Roman" w:hAnsi="Times New Roman" w:cs="Times New Roman"/>
+          <w:sz w:val="24"/>
+          <w:szCs w:val="24"/>
+        </w:rPr>
+        <w:t xml:space="preserve"> </w:t>
+      </w:r>
+      <w:hyperlink r:id="rId10" w:history="1">
+        <w:r>
+          <w:rPr>
+            <w:rStyle w:val="Hyperlink"/>
+            <w:rFonts w:ascii="Times New Roman" w:hAnsi="Times New Roman" w:cs="Times New Roman"/>
+            <w:sz w:val="24"/>
+            <w:szCs w:val="24"/>
+          </w:rPr>
+          <w:t>https://github.com/fahirazahra/HTML-Projects-WebDesign/blob/main/UTS/CV.html</w:t>
+        </w:r>
+      </w:hyperlink>
+    </w:p>
+    <w:p>
+      <w:pPr>
+        <w:rPr>
+          <w:rFonts w:ascii="Times New Roman" w:hAnsi="Times New Roman" w:cs="Times New Roman"/>
+          <w:sz w:val="24"/>
+          <w:szCs w:val="24"/>
+        </w:rPr>
+      </w:pPr>
+    </w:p>
+    <w:p>
+      <w:pPr>
+        <w:pStyle w:val="ListParagraph"/>
+        <w:numPr>
+          <w:ilvl w:val="0"/>
           <w:numId w:val="3"/>
         </w:numPr>
         <w:jc w:val="both"/>
@@ -777,7 +915,6 @@
           <w:sz w:val="24"/>
           <w:szCs w:val="24"/>
         </w:rPr>
-        <w:lastRenderedPageBreak/>
         <w:t xml:space="preserve">Membuat </w:t>
       </w:r>
       <w:r>
@@ -883,7 +1020,7 @@
                     <pic:cNvPicPr/>
                   </pic:nvPicPr>
                   <pic:blipFill rotWithShape="1">
-                    <a:blip r:embed="rId7" cstate="print">
+                    <a:blip r:embed="rId11" cstate="print">
                       <a:extLst>
                         <a:ext uri="{28A0092B-C50C-407E-A947-70E740481C1C}">
                           <a14:useLocalDpi xmlns:a14="http://schemas.microsoft.com/office/drawing/2010/main" val="0"/>
@@ -953,7 +1090,7 @@
                     <pic:cNvPicPr/>
                   </pic:nvPicPr>
                   <pic:blipFill rotWithShape="1">
-                    <a:blip r:embed="rId8" cstate="print">
+                    <a:blip r:embed="rId12" cstate="print">
                       <a:extLst>
                         <a:ext uri="{28A0092B-C50C-407E-A947-70E740481C1C}">
                           <a14:useLocalDpi xmlns:a14="http://schemas.microsoft.com/office/drawing/2010/main" val="0"/>
@@ -1068,7 +1205,7 @@
                     <pic:cNvPicPr/>
                   </pic:nvPicPr>
                   <pic:blipFill rotWithShape="1">
-                    <a:blip r:embed="rId9" cstate="print">
+                    <a:blip r:embed="rId13" cstate="print">
                       <a:extLst>
                         <a:ext uri="{28A0092B-C50C-407E-A947-70E740481C1C}">
                           <a14:useLocalDpi xmlns:a14="http://schemas.microsoft.com/office/drawing/2010/main" val="0"/>
@@ -1326,7 +1463,7 @@
                     <pic:cNvPicPr/>
                   </pic:nvPicPr>
                   <pic:blipFill rotWithShape="1">
-                    <a:blip r:embed="rId10" cstate="print">
+                    <a:blip r:embed="rId14" cstate="print">
                       <a:extLst>
                         <a:ext uri="{28A0092B-C50C-407E-A947-70E740481C1C}">
                           <a14:useLocalDpi xmlns:a14="http://schemas.microsoft.com/office/drawing/2010/main" val="0"/>
@@ -1382,13 +1519,101 @@
           <w:szCs w:val="24"/>
         </w:rPr>
         <w:drawing>
-          <wp:anchor distT="0" distB="0" distL="114300" distR="114300" simplePos="0" relativeHeight="251664384" behindDoc="0" locked="0" layoutInCell="1" allowOverlap="1" wp14:anchorId="711DC5B5" wp14:editId="57C96C13">
+          <wp:anchor distT="0" distB="0" distL="114300" distR="114300" simplePos="0" relativeHeight="251663360" behindDoc="0" locked="0" layoutInCell="1" allowOverlap="1" wp14:anchorId="4A326024" wp14:editId="7F6CA8F0">
+            <wp:simplePos x="0" y="0"/>
+            <wp:positionH relativeFrom="column">
+              <wp:posOffset>3009900</wp:posOffset>
+            </wp:positionH>
+            <wp:positionV relativeFrom="paragraph">
+              <wp:posOffset>292100</wp:posOffset>
+            </wp:positionV>
+            <wp:extent cx="1822450" cy="933450"/>
+            <wp:effectExtent l="0" t="0" r="6350" b="0"/>
+            <wp:wrapNone/>
+            <wp:docPr id="6" name="Picture 6"/>
+            <wp:cNvGraphicFramePr>
+              <a:graphicFrameLocks xmlns:a="http://schemas.openxmlformats.org/drawingml/2006/main" noChangeAspect="1"/>
+            </wp:cNvGraphicFramePr>
+            <a:graphic xmlns:a="http://schemas.openxmlformats.org/drawingml/2006/main">
+              <a:graphicData uri="http://schemas.openxmlformats.org/drawingml/2006/picture">
+                <pic:pic xmlns:pic="http://schemas.openxmlformats.org/drawingml/2006/picture">
+                  <pic:nvPicPr>
+                    <pic:cNvPr id="6" name="Picture 6"/>
+                    <pic:cNvPicPr/>
+                  </pic:nvPicPr>
+                  <pic:blipFill rotWithShape="1">
+                    <a:blip r:embed="rId15" cstate="print">
+                      <a:extLst>
+                        <a:ext uri="{28A0092B-C50C-407E-A947-70E740481C1C}">
+                          <a14:useLocalDpi xmlns:a14="http://schemas.microsoft.com/office/drawing/2010/main" val="0"/>
+                        </a:ext>
+                      </a:extLst>
+                    </a:blip>
+                    <a:srcRect l="4167" t="51092" r="65171" b="20988"/>
+                    <a:stretch/>
+                  </pic:blipFill>
+                  <pic:spPr bwMode="auto">
+                    <a:xfrm>
+                      <a:off x="0" y="0"/>
+                      <a:ext cx="1822450" cy="933450"/>
+                    </a:xfrm>
+                    <a:prstGeom prst="rect">
+                      <a:avLst/>
+                    </a:prstGeom>
+                    <a:ln>
+                      <a:noFill/>
+                    </a:ln>
+                    <a:extLst>
+                      <a:ext uri="{53640926-AAD7-44D8-BBD7-CCE9431645EC}">
+                        <a14:shadowObscured xmlns:a14="http://schemas.microsoft.com/office/drawing/2010/main"/>
+                      </a:ext>
+                    </a:extLst>
+                  </pic:spPr>
+                </pic:pic>
+              </a:graphicData>
+            </a:graphic>
+            <wp14:sizeRelH relativeFrom="margin">
+              <wp14:pctWidth>0</wp14:pctWidth>
+            </wp14:sizeRelH>
+            <wp14:sizeRelV relativeFrom="margin">
+              <wp14:pctHeight>0</wp14:pctHeight>
+            </wp14:sizeRelV>
+          </wp:anchor>
+        </w:drawing>
+      </w:r>
+      <w:r>
+        <w:rPr>
+          <w:rFonts w:ascii="Times New Roman" w:hAnsi="Times New Roman" w:cs="Times New Roman"/>
+          <w:sz w:val="24"/>
+          <w:szCs w:val="24"/>
+        </w:rPr>
+        <w:br w:type="page"/>
+      </w:r>
+    </w:p>
+    <w:p>
+      <w:pPr>
+        <w:rPr>
+          <w:rFonts w:ascii="Times New Roman" w:hAnsi="Times New Roman" w:cs="Times New Roman"/>
+          <w:sz w:val="24"/>
+          <w:szCs w:val="24"/>
+        </w:rPr>
+      </w:pPr>
+      <w:r>
+        <w:rPr>
+          <w:rFonts w:ascii="Times New Roman" w:hAnsi="Times New Roman" w:cs="Times New Roman"/>
+          <w:noProof/>
+          <w:sz w:val="24"/>
+          <w:szCs w:val="24"/>
+        </w:rPr>
+        <w:lastRenderedPageBreak/>
+        <w:drawing>
+          <wp:anchor distT="0" distB="0" distL="114300" distR="114300" simplePos="0" relativeHeight="251664384" behindDoc="0" locked="0" layoutInCell="1" allowOverlap="1" wp14:anchorId="711DC5B5" wp14:editId="1324A6C8">
             <wp:simplePos x="0" y="0"/>
             <wp:positionH relativeFrom="margin">
               <wp:align>center</wp:align>
             </wp:positionH>
-            <wp:positionV relativeFrom="paragraph">
-              <wp:posOffset>2019300</wp:posOffset>
+            <wp:positionV relativeFrom="margin">
+              <wp:align>top</wp:align>
             </wp:positionV>
             <wp:extent cx="4800600" cy="1562100"/>
             <wp:effectExtent l="152400" t="152400" r="361950" b="361950"/>
@@ -1405,7 +1630,7 @@
                     <pic:cNvPicPr/>
                   </pic:nvPicPr>
                   <pic:blipFill rotWithShape="1">
-                    <a:blip r:embed="rId11" cstate="print">
+                    <a:blip r:embed="rId16" cstate="print">
                       <a:extLst>
                         <a:ext uri="{28A0092B-C50C-407E-A947-70E740481C1C}">
                           <a14:useLocalDpi xmlns:a14="http://schemas.microsoft.com/office/drawing/2010/main" val="0"/>
@@ -1451,84 +1676,60 @@
           </wp:anchor>
         </w:drawing>
       </w:r>
-      <w:r>
-        <w:rPr>
-          <w:rFonts w:ascii="Times New Roman" w:hAnsi="Times New Roman" w:cs="Times New Roman"/>
-          <w:noProof/>
-          <w:sz w:val="24"/>
-          <w:szCs w:val="24"/>
-        </w:rPr>
-        <w:drawing>
-          <wp:anchor distT="0" distB="0" distL="114300" distR="114300" simplePos="0" relativeHeight="251663360" behindDoc="0" locked="0" layoutInCell="1" allowOverlap="1" wp14:anchorId="4A326024" wp14:editId="2A57DC99">
-            <wp:simplePos x="0" y="0"/>
-            <wp:positionH relativeFrom="column">
-              <wp:posOffset>3009900</wp:posOffset>
-            </wp:positionH>
-            <wp:positionV relativeFrom="paragraph">
-              <wp:posOffset>292100</wp:posOffset>
-            </wp:positionV>
-            <wp:extent cx="1822450" cy="933450"/>
-            <wp:effectExtent l="0" t="0" r="6350" b="0"/>
-            <wp:wrapNone/>
-            <wp:docPr id="6" name="Picture 6"/>
-            <wp:cNvGraphicFramePr>
-              <a:graphicFrameLocks xmlns:a="http://schemas.openxmlformats.org/drawingml/2006/main" noChangeAspect="1"/>
-            </wp:cNvGraphicFramePr>
-            <a:graphic xmlns:a="http://schemas.openxmlformats.org/drawingml/2006/main">
-              <a:graphicData uri="http://schemas.openxmlformats.org/drawingml/2006/picture">
-                <pic:pic xmlns:pic="http://schemas.openxmlformats.org/drawingml/2006/picture">
-                  <pic:nvPicPr>
-                    <pic:cNvPr id="6" name="Picture 6"/>
-                    <pic:cNvPicPr/>
-                  </pic:nvPicPr>
-                  <pic:blipFill rotWithShape="1">
-                    <a:blip r:embed="rId12" cstate="print">
-                      <a:extLst>
-                        <a:ext uri="{28A0092B-C50C-407E-A947-70E740481C1C}">
-                          <a14:useLocalDpi xmlns:a14="http://schemas.microsoft.com/office/drawing/2010/main" val="0"/>
-                        </a:ext>
-                      </a:extLst>
-                    </a:blip>
-                    <a:srcRect l="4167" t="51092" r="65171" b="20988"/>
-                    <a:stretch/>
-                  </pic:blipFill>
-                  <pic:spPr bwMode="auto">
-                    <a:xfrm>
-                      <a:off x="0" y="0"/>
-                      <a:ext cx="1822450" cy="933450"/>
-                    </a:xfrm>
-                    <a:prstGeom prst="rect">
-                      <a:avLst/>
-                    </a:prstGeom>
-                    <a:ln>
-                      <a:noFill/>
-                    </a:ln>
-                    <a:extLst>
-                      <a:ext uri="{53640926-AAD7-44D8-BBD7-CCE9431645EC}">
-                        <a14:shadowObscured xmlns:a14="http://schemas.microsoft.com/office/drawing/2010/main"/>
-                      </a:ext>
-                    </a:extLst>
-                  </pic:spPr>
-                </pic:pic>
-              </a:graphicData>
-            </a:graphic>
-            <wp14:sizeRelH relativeFrom="margin">
-              <wp14:pctWidth>0</wp14:pctWidth>
-            </wp14:sizeRelH>
-            <wp14:sizeRelV relativeFrom="margin">
-              <wp14:pctHeight>0</wp14:pctHeight>
-            </wp14:sizeRelV>
-          </wp:anchor>
-        </w:drawing>
-      </w:r>
-      <w:r>
-        <w:rPr>
-          <w:rFonts w:ascii="Times New Roman" w:hAnsi="Times New Roman" w:cs="Times New Roman"/>
-          <w:sz w:val="24"/>
-          <w:szCs w:val="24"/>
-        </w:rPr>
-        <w:br w:type="page"/>
-      </w:r>
+    </w:p>
+    <w:p>
+      <w:pPr>
+        <w:rPr>
+          <w:rFonts w:ascii="Times New Roman" w:hAnsi="Times New Roman" w:cs="Times New Roman"/>
+          <w:sz w:val="24"/>
+          <w:szCs w:val="24"/>
+        </w:rPr>
+      </w:pPr>
+    </w:p>
+    <w:p>
+      <w:pPr>
+        <w:rPr>
+          <w:rFonts w:ascii="Times New Roman" w:hAnsi="Times New Roman" w:cs="Times New Roman"/>
+          <w:sz w:val="24"/>
+          <w:szCs w:val="24"/>
+        </w:rPr>
+      </w:pPr>
+    </w:p>
+    <w:p>
+      <w:pPr>
+        <w:rPr>
+          <w:rFonts w:ascii="Times New Roman" w:hAnsi="Times New Roman" w:cs="Times New Roman"/>
+          <w:sz w:val="24"/>
+          <w:szCs w:val="24"/>
+        </w:rPr>
+      </w:pPr>
+    </w:p>
+    <w:p>
+      <w:pPr>
+        <w:rPr>
+          <w:rFonts w:ascii="Times New Roman" w:hAnsi="Times New Roman" w:cs="Times New Roman"/>
+          <w:sz w:val="24"/>
+          <w:szCs w:val="24"/>
+        </w:rPr>
+      </w:pPr>
+    </w:p>
+    <w:p>
+      <w:pPr>
+        <w:rPr>
+          <w:rFonts w:ascii="Times New Roman" w:hAnsi="Times New Roman" w:cs="Times New Roman"/>
+          <w:sz w:val="24"/>
+          <w:szCs w:val="24"/>
+        </w:rPr>
+      </w:pPr>
+    </w:p>
+    <w:p>
+      <w:pPr>
+        <w:rPr>
+          <w:rFonts w:ascii="Times New Roman" w:hAnsi="Times New Roman" w:cs="Times New Roman"/>
+          <w:sz w:val="2"/>
+          <w:szCs w:val="2"/>
+        </w:rPr>
+      </w:pPr>
     </w:p>
     <w:p>
       <w:pPr>
@@ -1554,7 +1755,6 @@
           <w:sz w:val="24"/>
           <w:szCs w:val="24"/>
         </w:rPr>
-        <w:lastRenderedPageBreak/>
         <w:t>Membuat</w:t>
       </w:r>
       <w:proofErr w:type="spellEnd"/>
@@ -1781,7 +1981,7 @@
                     <pic:cNvPicPr/>
                   </pic:nvPicPr>
                   <pic:blipFill rotWithShape="1">
-                    <a:blip r:embed="rId13" cstate="print">
+                    <a:blip r:embed="rId17" cstate="print">
                       <a:extLst>
                         <a:ext uri="{28A0092B-C50C-407E-A947-70E740481C1C}">
                           <a14:useLocalDpi xmlns:a14="http://schemas.microsoft.com/office/drawing/2010/main" val="0"/>
@@ -1848,7 +2048,7 @@
                     <pic:cNvPicPr/>
                   </pic:nvPicPr>
                   <pic:blipFill rotWithShape="1">
-                    <a:blip r:embed="rId14" cstate="print">
+                    <a:blip r:embed="rId18" cstate="print">
                       <a:extLst>
                         <a:ext uri="{28A0092B-C50C-407E-A947-70E740481C1C}">
                           <a14:useLocalDpi xmlns:a14="http://schemas.microsoft.com/office/drawing/2010/main" val="0"/>
@@ -1915,7 +2115,7 @@
                     <pic:cNvPicPr/>
                   </pic:nvPicPr>
                   <pic:blipFill rotWithShape="1">
-                    <a:blip r:embed="rId15" cstate="print">
+                    <a:blip r:embed="rId19" cstate="print">
                       <a:extLst>
                         <a:ext uri="{28A0092B-C50C-407E-A947-70E740481C1C}">
                           <a14:useLocalDpi xmlns:a14="http://schemas.microsoft.com/office/drawing/2010/main" val="0"/>
@@ -1975,15 +2175,6 @@
           <w:szCs w:val="24"/>
         </w:rPr>
       </w:pPr>
-    </w:p>
-    <w:p>
-      <w:pPr>
-        <w:rPr>
-          <w:rFonts w:ascii="Times New Roman" w:hAnsi="Times New Roman" w:cs="Times New Roman"/>
-          <w:sz w:val="24"/>
-          <w:szCs w:val="24"/>
-        </w:rPr>
-      </w:pPr>
       <w:r>
         <w:rPr>
           <w:rFonts w:ascii="Times New Roman" w:hAnsi="Times New Roman" w:cs="Times New Roman"/>
@@ -1992,13 +2183,13 @@
           <w:szCs w:val="24"/>
         </w:rPr>
         <w:drawing>
-          <wp:anchor distT="0" distB="0" distL="114300" distR="114300" simplePos="0" relativeHeight="251679744" behindDoc="0" locked="0" layoutInCell="1" allowOverlap="1" wp14:anchorId="1F00E97F" wp14:editId="6B79CB64">
+          <wp:anchor distT="0" distB="0" distL="114300" distR="114300" simplePos="0" relativeHeight="251679744" behindDoc="0" locked="0" layoutInCell="1" allowOverlap="1" wp14:anchorId="1F00E97F" wp14:editId="45E57E2B">
             <wp:simplePos x="0" y="0"/>
             <wp:positionH relativeFrom="margin">
-              <wp:align>center</wp:align>
+              <wp:posOffset>1524000</wp:posOffset>
             </wp:positionH>
             <wp:positionV relativeFrom="paragraph">
-              <wp:posOffset>7620</wp:posOffset>
+              <wp:posOffset>6350</wp:posOffset>
             </wp:positionV>
             <wp:extent cx="4318000" cy="2679700"/>
             <wp:effectExtent l="0" t="0" r="6350" b="6350"/>
@@ -2015,7 +2206,7 @@
                     <pic:cNvPicPr/>
                   </pic:nvPicPr>
                   <pic:blipFill rotWithShape="1">
-                    <a:blip r:embed="rId16" cstate="print">
+                    <a:blip r:embed="rId20" cstate="print">
                       <a:extLst>
                         <a:ext uri="{28A0092B-C50C-407E-A947-70E740481C1C}">
                           <a14:useLocalDpi xmlns:a14="http://schemas.microsoft.com/office/drawing/2010/main" val="0"/>
@@ -2143,13 +2334,13 @@
           <w:szCs w:val="24"/>
         </w:rPr>
         <w:drawing>
-          <wp:anchor distT="0" distB="0" distL="114300" distR="114300" simplePos="0" relativeHeight="251668480" behindDoc="0" locked="0" layoutInCell="1" allowOverlap="1" wp14:anchorId="4A5619A5" wp14:editId="07FD4C7A">
+          <wp:anchor distT="0" distB="0" distL="114300" distR="114300" simplePos="0" relativeHeight="251668480" behindDoc="0" locked="0" layoutInCell="1" allowOverlap="1" wp14:anchorId="4A5619A5" wp14:editId="7E475196">
             <wp:simplePos x="0" y="0"/>
             <wp:positionH relativeFrom="margin">
               <wp:align>center</wp:align>
             </wp:positionH>
             <wp:positionV relativeFrom="paragraph">
-              <wp:posOffset>157480</wp:posOffset>
+              <wp:posOffset>34925</wp:posOffset>
             </wp:positionV>
             <wp:extent cx="1574800" cy="2495550"/>
             <wp:effectExtent l="152400" t="152400" r="368300" b="361950"/>
@@ -2166,7 +2357,7 @@
                     <pic:cNvPicPr/>
                   </pic:nvPicPr>
                   <pic:blipFill rotWithShape="1">
-                    <a:blip r:embed="rId17" cstate="print">
+                    <a:blip r:embed="rId21" cstate="print">
                       <a:extLst>
                         <a:ext uri="{28A0092B-C50C-407E-A947-70E740481C1C}">
                           <a14:useLocalDpi xmlns:a14="http://schemas.microsoft.com/office/drawing/2010/main" val="0"/>
@@ -2278,24 +2469,10 @@
     </w:p>
     <w:p>
       <w:pPr>
-        <w:rPr>
-          <w:rFonts w:ascii="Times New Roman" w:hAnsi="Times New Roman" w:cs="Times New Roman"/>
-          <w:sz w:val="24"/>
-          <w:szCs w:val="24"/>
-        </w:rPr>
-      </w:pPr>
-    </w:p>
-    <w:p>
-      <w:pPr>
-        <w:rPr>
-          <w:rFonts w:ascii="Times New Roman" w:hAnsi="Times New Roman" w:cs="Times New Roman"/>
-          <w:sz w:val="24"/>
-          <w:szCs w:val="24"/>
-        </w:rPr>
-      </w:pPr>
-    </w:p>
-    <w:p>
-      <w:pPr>
+        <w:tabs>
+          <w:tab w:val="left" w:pos="1330"/>
+        </w:tabs>
+        <w:jc w:val="both"/>
         <w:rPr>
           <w:rFonts w:ascii="Times New Roman" w:hAnsi="Times New Roman" w:cs="Times New Roman"/>
           <w:sz w:val="24"/>
@@ -2320,14 +2497,6 @@
           <w:szCs w:val="24"/>
         </w:rPr>
       </w:pPr>
-      <w:r>
-        <w:rPr>
-          <w:rFonts w:ascii="Times New Roman" w:hAnsi="Times New Roman" w:cs="Times New Roman"/>
-          <w:sz w:val="24"/>
-          <w:szCs w:val="24"/>
-        </w:rPr>
-        <w:br w:type="page"/>
-      </w:r>
       <w:proofErr w:type="spellStart"/>
       <w:r>
         <w:rPr>
@@ -2514,7 +2683,7 @@
                     <pic:cNvPicPr/>
                   </pic:nvPicPr>
                   <pic:blipFill rotWithShape="1">
-                    <a:blip r:embed="rId14" cstate="print">
+                    <a:blip r:embed="rId18" cstate="print">
                       <a:extLst>
                         <a:ext uri="{28A0092B-C50C-407E-A947-70E740481C1C}">
                           <a14:useLocalDpi xmlns:a14="http://schemas.microsoft.com/office/drawing/2010/main" val="0"/>
@@ -2581,7 +2750,7 @@
                     <pic:cNvPicPr/>
                   </pic:nvPicPr>
                   <pic:blipFill rotWithShape="1">
-                    <a:blip r:embed="rId13" cstate="print">
+                    <a:blip r:embed="rId17" cstate="print">
                       <a:extLst>
                         <a:ext uri="{28A0092B-C50C-407E-A947-70E740481C1C}">
                           <a14:useLocalDpi xmlns:a14="http://schemas.microsoft.com/office/drawing/2010/main" val="0"/>
@@ -2648,7 +2817,7 @@
                     <pic:cNvPicPr/>
                   </pic:nvPicPr>
                   <pic:blipFill rotWithShape="1">
-                    <a:blip r:embed="rId18" cstate="print">
+                    <a:blip r:embed="rId22" cstate="print">
                       <a:extLst>
                         <a:ext uri="{28A0092B-C50C-407E-A947-70E740481C1C}">
                           <a14:useLocalDpi xmlns:a14="http://schemas.microsoft.com/office/drawing/2010/main" val="0"/>
@@ -2739,7 +2908,7 @@
                     <pic:cNvPicPr/>
                   </pic:nvPicPr>
                   <pic:blipFill rotWithShape="1">
-                    <a:blip r:embed="rId19" cstate="print">
+                    <a:blip r:embed="rId23" cstate="print">
                       <a:extLst>
                         <a:ext uri="{28A0092B-C50C-407E-A947-70E740481C1C}">
                           <a14:useLocalDpi xmlns:a14="http://schemas.microsoft.com/office/drawing/2010/main" val="0"/>
@@ -2858,13 +3027,13 @@
           <w:szCs w:val="24"/>
         </w:rPr>
         <w:drawing>
-          <wp:anchor distT="0" distB="0" distL="114300" distR="114300" simplePos="0" relativeHeight="251677696" behindDoc="0" locked="0" layoutInCell="1" allowOverlap="1" wp14:anchorId="0202AE74" wp14:editId="70392F41">
+          <wp:anchor distT="0" distB="0" distL="114300" distR="114300" simplePos="0" relativeHeight="251677696" behindDoc="0" locked="0" layoutInCell="1" allowOverlap="1" wp14:anchorId="0202AE74" wp14:editId="21CC3ABC">
             <wp:simplePos x="0" y="0"/>
             <wp:positionH relativeFrom="margin">
               <wp:align>center</wp:align>
             </wp:positionH>
             <wp:positionV relativeFrom="paragraph">
-              <wp:posOffset>156210</wp:posOffset>
+              <wp:posOffset>162560</wp:posOffset>
             </wp:positionV>
             <wp:extent cx="1568450" cy="2508250"/>
             <wp:effectExtent l="152400" t="152400" r="355600" b="368300"/>
@@ -2881,7 +3050,7 @@
                     <pic:cNvPicPr/>
                   </pic:nvPicPr>
                   <pic:blipFill rotWithShape="1">
-                    <a:blip r:embed="rId20" cstate="print">
+                    <a:blip r:embed="rId24" cstate="print">
                       <a:extLst>
                         <a:ext uri="{28A0092B-C50C-407E-A947-70E740481C1C}">
                           <a14:useLocalDpi xmlns:a14="http://schemas.microsoft.com/office/drawing/2010/main" val="0"/>
@@ -3212,7 +3381,7 @@
                     <pic:cNvPicPr/>
                   </pic:nvPicPr>
                   <pic:blipFill rotWithShape="1">
-                    <a:blip r:embed="rId21" cstate="print">
+                    <a:blip r:embed="rId25" cstate="print">
                       <a:extLst>
                         <a:ext uri="{28A0092B-C50C-407E-A947-70E740481C1C}">
                           <a14:useLocalDpi xmlns:a14="http://schemas.microsoft.com/office/drawing/2010/main" val="0"/>
@@ -3318,7 +3487,7 @@
                     <pic:cNvPicPr/>
                   </pic:nvPicPr>
                   <pic:blipFill rotWithShape="1">
-                    <a:blip r:embed="rId22" cstate="print">
+                    <a:blip r:embed="rId26" cstate="print">
                       <a:extLst>
                         <a:ext uri="{28A0092B-C50C-407E-A947-70E740481C1C}">
                           <a14:useLocalDpi xmlns:a14="http://schemas.microsoft.com/office/drawing/2010/main" val="0"/>
@@ -3433,7 +3602,7 @@
                     <pic:cNvPicPr/>
                   </pic:nvPicPr>
                   <pic:blipFill rotWithShape="1">
-                    <a:blip r:embed="rId23" cstate="print">
+                    <a:blip r:embed="rId27" cstate="print">
                       <a:extLst>
                         <a:ext uri="{28A0092B-C50C-407E-A947-70E740481C1C}">
                           <a14:useLocalDpi xmlns:a14="http://schemas.microsoft.com/office/drawing/2010/main" val="0"/>
@@ -3552,16 +3721,16 @@
           <w:szCs w:val="24"/>
         </w:rPr>
         <w:drawing>
-          <wp:anchor distT="0" distB="0" distL="114300" distR="114300" simplePos="0" relativeHeight="251684864" behindDoc="0" locked="0" layoutInCell="1" allowOverlap="1" wp14:anchorId="20EB4EC0" wp14:editId="0AD1A947">
+          <wp:anchor distT="0" distB="0" distL="114300" distR="114300" simplePos="0" relativeHeight="251684864" behindDoc="0" locked="0" layoutInCell="1" allowOverlap="1" wp14:anchorId="20EB4EC0" wp14:editId="35ECFD1D">
             <wp:simplePos x="0" y="0"/>
             <wp:positionH relativeFrom="margin">
               <wp:align>center</wp:align>
             </wp:positionH>
             <wp:positionV relativeFrom="paragraph">
-              <wp:posOffset>250825</wp:posOffset>
+              <wp:posOffset>61595</wp:posOffset>
             </wp:positionV>
-            <wp:extent cx="2419350" cy="2895600"/>
-            <wp:effectExtent l="152400" t="152400" r="361950" b="361950"/>
+            <wp:extent cx="2711450" cy="3245200"/>
+            <wp:effectExtent l="152400" t="152400" r="355600" b="355600"/>
             <wp:wrapNone/>
             <wp:docPr id="26" name="Picture 26"/>
             <wp:cNvGraphicFramePr>
@@ -3575,7 +3744,7 @@
                     <pic:cNvPicPr/>
                   </pic:nvPicPr>
                   <pic:blipFill rotWithShape="1">
-                    <a:blip r:embed="rId24" cstate="print">
+                    <a:blip r:embed="rId28" cstate="print">
                       <a:extLst>
                         <a:ext uri="{28A0092B-C50C-407E-A947-70E740481C1C}">
                           <a14:useLocalDpi xmlns:a14="http://schemas.microsoft.com/office/drawing/2010/main" val="0"/>
@@ -3588,7 +3757,7 @@
                   <pic:spPr bwMode="auto">
                     <a:xfrm>
                       <a:off x="0" y="0"/>
-                      <a:ext cx="2419350" cy="2895600"/>
+                      <a:ext cx="2711450" cy="3245200"/>
                     </a:xfrm>
                     <a:prstGeom prst="rect">
                       <a:avLst/>
@@ -3634,6 +3803,56 @@
 </w:document>
 </file>
 
+<file path=word/endnotes.xml><?xml version="1.0" encoding="utf-8"?>
+<w:endnotes xmlns:wpc="http://schemas.microsoft.com/office/word/2010/wordprocessingCanvas" xmlns:cx="http://schemas.microsoft.com/office/drawing/2014/chartex" xmlns:cx1="http://schemas.microsoft.com/office/drawing/2015/9/8/chartex" xmlns:cx2="http://schemas.microsoft.com/office/drawing/2015/10/21/chartex" xmlns:cx3="http://schemas.microsoft.com/office/drawing/2016/5/9/chartex" xmlns:cx4="http://schemas.microsoft.com/office/drawing/2016/5/10/chartex" xmlns:cx5="http://schemas.microsoft.com/office/drawing/2016/5/11/chartex" xmlns:cx6="http://schemas.microsoft.com/office/drawing/2016/5/12/chartex" xmlns:cx7="http://schemas.microsoft.com/office/drawing/2016/5/13/chartex" xmlns:cx8="http://schemas.microsoft.com/office/drawing/2016/5/14/chartex" xmlns:mc="http://schemas.openxmlformats.org/markup-compatibility/2006" xmlns:aink="http://schemas.microsoft.com/office/drawing/2016/ink" xmlns:am3d="http://schemas.microsoft.com/office/drawing/2017/model3d" xmlns:o="urn:schemas-microsoft-com:office:office" xmlns:r="http://schemas.openxmlformats.org/officeDocument/2006/relationships" xmlns:m="http://schemas.openxmlformats.org/officeDocument/2006/math" xmlns:v="urn:schemas-microsoft-com:vml" xmlns:wp14="http://schemas.microsoft.com/office/word/2010/wordprocessingDrawing" xmlns:wp="http://schemas.openxmlformats.org/drawingml/2006/wordprocessingDrawing" xmlns:w10="urn:schemas-microsoft-com:office:word" xmlns:w="http://schemas.openxmlformats.org/wordprocessingml/2006/main" xmlns:w14="http://schemas.microsoft.com/office/word/2010/wordml" xmlns:w15="http://schemas.microsoft.com/office/word/2012/wordml" xmlns:w16cex="http://schemas.microsoft.com/office/word/2018/wordml/cex" xmlns:w16cid="http://schemas.microsoft.com/office/word/2016/wordml/cid" xmlns:w16="http://schemas.microsoft.com/office/word/2018/wordml" xmlns:w16sdtdh="http://schemas.microsoft.com/office/word/2020/wordml/sdtdatahash" xmlns:w16se="http://schemas.microsoft.com/office/word/2015/wordml/symex" xmlns:wpg="http://schemas.microsoft.com/office/word/2010/wordprocessingGroup" xmlns:wpi="http://schemas.microsoft.com/office/word/2010/wordprocessingInk" xmlns:wne="http://schemas.microsoft.com/office/word/2006/wordml" xmlns:wps="http://schemas.microsoft.com/office/word/2010/wordprocessingShape" mc:Ignorable="w14 w15 w16se w16cid w16 w16cex w16sdtdh wp14">
+  <w:endnote w:type="separator" w:id="-1">
+    <w:p>
+      <w:pPr>
+        <w:spacing w:after="0" w:line="240" w:lineRule="auto"/>
+      </w:pPr>
+      <w:r>
+        <w:separator/>
+      </w:r>
+    </w:p>
+  </w:endnote>
+  <w:endnote w:type="continuationSeparator" w:id="0">
+    <w:p>
+      <w:pPr>
+        <w:spacing w:after="0" w:line="240" w:lineRule="auto"/>
+      </w:pPr>
+      <w:r>
+        <w:continuationSeparator/>
+      </w:r>
+    </w:p>
+  </w:endnote>
+</w:endnotes>
+</file>
+
+<file path=word/footnotes.xml><?xml version="1.0" encoding="utf-8"?>
+<w:footnotes xmlns:wpc="http://schemas.microsoft.com/office/word/2010/wordprocessingCanvas" xmlns:cx="http://schemas.microsoft.com/office/drawing/2014/chartex" xmlns:cx1="http://schemas.microsoft.com/office/drawing/2015/9/8/chartex" xmlns:cx2="http://schemas.microsoft.com/office/drawing/2015/10/21/chartex" xmlns:cx3="http://schemas.microsoft.com/office/drawing/2016/5/9/chartex" xmlns:cx4="http://schemas.microsoft.com/office/drawing/2016/5/10/chartex" xmlns:cx5="http://schemas.microsoft.com/office/drawing/2016/5/11/chartex" xmlns:cx6="http://schemas.microsoft.com/office/drawing/2016/5/12/chartex" xmlns:cx7="http://schemas.microsoft.com/office/drawing/2016/5/13/chartex" xmlns:cx8="http://schemas.microsoft.com/office/drawing/2016/5/14/chartex" xmlns:mc="http://schemas.openxmlformats.org/markup-compatibility/2006" xmlns:aink="http://schemas.microsoft.com/office/drawing/2016/ink" xmlns:am3d="http://schemas.microsoft.com/office/drawing/2017/model3d" xmlns:o="urn:schemas-microsoft-com:office:office" xmlns:r="http://schemas.openxmlformats.org/officeDocument/2006/relationships" xmlns:m="http://schemas.openxmlformats.org/officeDocument/2006/math" xmlns:v="urn:schemas-microsoft-com:vml" xmlns:wp14="http://schemas.microsoft.com/office/word/2010/wordprocessingDrawing" xmlns:wp="http://schemas.openxmlformats.org/drawingml/2006/wordprocessingDrawing" xmlns:w10="urn:schemas-microsoft-com:office:word" xmlns:w="http://schemas.openxmlformats.org/wordprocessingml/2006/main" xmlns:w14="http://schemas.microsoft.com/office/word/2010/wordml" xmlns:w15="http://schemas.microsoft.com/office/word/2012/wordml" xmlns:w16cex="http://schemas.microsoft.com/office/word/2018/wordml/cex" xmlns:w16cid="http://schemas.microsoft.com/office/word/2016/wordml/cid" xmlns:w16="http://schemas.microsoft.com/office/word/2018/wordml" xmlns:w16sdtdh="http://schemas.microsoft.com/office/word/2020/wordml/sdtdatahash" xmlns:w16se="http://schemas.microsoft.com/office/word/2015/wordml/symex" xmlns:wpg="http://schemas.microsoft.com/office/word/2010/wordprocessingGroup" xmlns:wpi="http://schemas.microsoft.com/office/word/2010/wordprocessingInk" xmlns:wne="http://schemas.microsoft.com/office/word/2006/wordml" xmlns:wps="http://schemas.microsoft.com/office/word/2010/wordprocessingShape" mc:Ignorable="w14 w15 w16se w16cid w16 w16cex w16sdtdh wp14">
+  <w:footnote w:type="separator" w:id="-1">
+    <w:p>
+      <w:pPr>
+        <w:spacing w:after="0" w:line="240" w:lineRule="auto"/>
+      </w:pPr>
+      <w:r>
+        <w:separator/>
+      </w:r>
+    </w:p>
+  </w:footnote>
+  <w:footnote w:type="continuationSeparator" w:id="0">
+    <w:p>
+      <w:pPr>
+        <w:spacing w:after="0" w:line="240" w:lineRule="auto"/>
+      </w:pPr>
+      <w:r>
+        <w:continuationSeparator/>
+      </w:r>
+    </w:p>
+  </w:footnote>
+</w:footnotes>
+</file>
+
 <file path=word/numbering.xml><?xml version="1.0" encoding="utf-8"?>
 <w:numbering xmlns:wpc="http://schemas.microsoft.com/office/word/2010/wordprocessingCanvas" xmlns:cx="http://schemas.microsoft.com/office/drawing/2014/chartex" xmlns:cx1="http://schemas.microsoft.com/office/drawing/2015/9/8/chartex" xmlns:cx2="http://schemas.microsoft.com/office/drawing/2015/10/21/chartex" xmlns:cx3="http://schemas.microsoft.com/office/drawing/2016/5/9/chartex" xmlns:cx4="http://schemas.microsoft.com/office/drawing/2016/5/10/chartex" xmlns:cx5="http://schemas.microsoft.com/office/drawing/2016/5/11/chartex" xmlns:cx6="http://schemas.microsoft.com/office/drawing/2016/5/12/chartex" xmlns:cx7="http://schemas.microsoft.com/office/drawing/2016/5/13/chartex" xmlns:cx8="http://schemas.microsoft.com/office/drawing/2016/5/14/chartex" xmlns:mc="http://schemas.openxmlformats.org/markup-compatibility/2006" xmlns:aink="http://schemas.microsoft.com/office/drawing/2016/ink" xmlns:am3d="http://schemas.microsoft.com/office/drawing/2017/model3d" xmlns:o="urn:schemas-microsoft-com:office:office" xmlns:r="http://schemas.openxmlformats.org/officeDocument/2006/relationships" xmlns:m="http://schemas.openxmlformats.org/officeDocument/2006/math" xmlns:v="urn:schemas-microsoft-com:vml" xmlns:wp14="http://schemas.microsoft.com/office/word/2010/wordprocessingDrawing" xmlns:wp="http://schemas.openxmlformats.org/drawingml/2006/wordprocessingDrawing" xmlns:w10="urn:schemas-microsoft-com:office:word" xmlns:w="http://schemas.openxmlformats.org/wordprocessingml/2006/main" xmlns:w14="http://schemas.microsoft.com/office/word/2010/wordml" xmlns:w15="http://schemas.microsoft.com/office/word/2012/wordml" xmlns:w16cex="http://schemas.microsoft.com/office/word/2018/wordml/cex" xmlns:w16cid="http://schemas.microsoft.com/office/word/2016/wordml/cid" xmlns:w16="http://schemas.microsoft.com/office/word/2018/wordml" xmlns:w16sdtdh="http://schemas.microsoft.com/office/word/2020/wordml/sdtdatahash" xmlns:w16se="http://schemas.microsoft.com/office/word/2015/wordml/symex" xmlns:wpg="http://schemas.microsoft.com/office/word/2010/wordprocessingGroup" xmlns:wpi="http://schemas.microsoft.com/office/word/2010/wordprocessingInk" xmlns:wne="http://schemas.microsoft.com/office/word/2006/wordml" xmlns:wps="http://schemas.microsoft.com/office/word/2010/wordprocessingShape" mc:Ignorable="w14 w15 w16se w16cid w16 w16cex w16sdtdh wp14">
   <w:abstractNum w:abstractNumId="0" w15:restartNumberingAfterBreak="0">
@@ -3812,6 +4031,119 @@
     </w:lvl>
   </w:abstractNum>
   <w:abstractNum w:abstractNumId="2" w15:restartNumberingAfterBreak="0">
+    <w:nsid w:val="14E07A6C"/>
+    <w:multiLevelType w:val="hybridMultilevel"/>
+    <w:tmpl w:val="BD225244"/>
+    <w:lvl w:ilvl="0" w:tplc="04090001">
+      <w:start w:val="1"/>
+      <w:numFmt w:val="bullet"/>
+      <w:lvlText w:val=""/>
+      <w:lvlJc w:val="left"/>
+      <w:pPr>
+        <w:ind w:left="720" w:hanging="360"/>
+      </w:pPr>
+      <w:rPr>
+        <w:rFonts w:ascii="Symbol" w:hAnsi="Symbol" w:hint="default"/>
+      </w:rPr>
+    </w:lvl>
+    <w:lvl w:ilvl="1" w:tplc="04090003" w:tentative="1">
+      <w:start w:val="1"/>
+      <w:numFmt w:val="bullet"/>
+      <w:lvlText w:val="o"/>
+      <w:lvlJc w:val="left"/>
+      <w:pPr>
+        <w:ind w:left="1440" w:hanging="360"/>
+      </w:pPr>
+      <w:rPr>
+        <w:rFonts w:ascii="Courier New" w:hAnsi="Courier New" w:cs="Courier New" w:hint="default"/>
+      </w:rPr>
+    </w:lvl>
+    <w:lvl w:ilvl="2" w:tplc="04090005" w:tentative="1">
+      <w:start w:val="1"/>
+      <w:numFmt w:val="bullet"/>
+      <w:lvlText w:val=""/>
+      <w:lvlJc w:val="left"/>
+      <w:pPr>
+        <w:ind w:left="2160" w:hanging="360"/>
+      </w:pPr>
+      <w:rPr>
+        <w:rFonts w:ascii="Wingdings" w:hAnsi="Wingdings" w:hint="default"/>
+      </w:rPr>
+    </w:lvl>
+    <w:lvl w:ilvl="3" w:tplc="04090001" w:tentative="1">
+      <w:start w:val="1"/>
+      <w:numFmt w:val="bullet"/>
+      <w:lvlText w:val=""/>
+      <w:lvlJc w:val="left"/>
+      <w:pPr>
+        <w:ind w:left="2880" w:hanging="360"/>
+      </w:pPr>
+      <w:rPr>
+        <w:rFonts w:ascii="Symbol" w:hAnsi="Symbol" w:hint="default"/>
+      </w:rPr>
+    </w:lvl>
+    <w:lvl w:ilvl="4" w:tplc="04090003" w:tentative="1">
+      <w:start w:val="1"/>
+      <w:numFmt w:val="bullet"/>
+      <w:lvlText w:val="o"/>
+      <w:lvlJc w:val="left"/>
+      <w:pPr>
+        <w:ind w:left="3600" w:hanging="360"/>
+      </w:pPr>
+      <w:rPr>
+        <w:rFonts w:ascii="Courier New" w:hAnsi="Courier New" w:cs="Courier New" w:hint="default"/>
+      </w:rPr>
+    </w:lvl>
+    <w:lvl w:ilvl="5" w:tplc="04090005" w:tentative="1">
+      <w:start w:val="1"/>
+      <w:numFmt w:val="bullet"/>
+      <w:lvlText w:val=""/>
+      <w:lvlJc w:val="left"/>
+      <w:pPr>
+        <w:ind w:left="4320" w:hanging="360"/>
+      </w:pPr>
+      <w:rPr>
+        <w:rFonts w:ascii="Wingdings" w:hAnsi="Wingdings" w:hint="default"/>
+      </w:rPr>
+    </w:lvl>
+    <w:lvl w:ilvl="6" w:tplc="04090001" w:tentative="1">
+      <w:start w:val="1"/>
+      <w:numFmt w:val="bullet"/>
+      <w:lvlText w:val=""/>
+      <w:lvlJc w:val="left"/>
+      <w:pPr>
+        <w:ind w:left="5040" w:hanging="360"/>
+      </w:pPr>
+      <w:rPr>
+        <w:rFonts w:ascii="Symbol" w:hAnsi="Symbol" w:hint="default"/>
+      </w:rPr>
+    </w:lvl>
+    <w:lvl w:ilvl="7" w:tplc="04090003" w:tentative="1">
+      <w:start w:val="1"/>
+      <w:numFmt w:val="bullet"/>
+      <w:lvlText w:val="o"/>
+      <w:lvlJc w:val="left"/>
+      <w:pPr>
+        <w:ind w:left="5760" w:hanging="360"/>
+      </w:pPr>
+      <w:rPr>
+        <w:rFonts w:ascii="Courier New" w:hAnsi="Courier New" w:cs="Courier New" w:hint="default"/>
+      </w:rPr>
+    </w:lvl>
+    <w:lvl w:ilvl="8" w:tplc="04090005" w:tentative="1">
+      <w:start w:val="1"/>
+      <w:numFmt w:val="bullet"/>
+      <w:lvlText w:val=""/>
+      <w:lvlJc w:val="left"/>
+      <w:pPr>
+        <w:ind w:left="6480" w:hanging="360"/>
+      </w:pPr>
+      <w:rPr>
+        <w:rFonts w:ascii="Wingdings" w:hAnsi="Wingdings" w:hint="default"/>
+      </w:rPr>
+    </w:lvl>
+  </w:abstractNum>
+  <w:abstractNum w:abstractNumId="3" w15:restartNumberingAfterBreak="0">
     <w:nsid w:val="226B17EC"/>
     <w:multiLevelType w:val="hybridMultilevel"/>
     <w:tmpl w:val="F7123188"/>
@@ -3897,7 +4229,7 @@
       </w:pPr>
     </w:lvl>
   </w:abstractNum>
-  <w:abstractNum w:abstractNumId="3" w15:restartNumberingAfterBreak="0">
+  <w:abstractNum w:abstractNumId="4" w15:restartNumberingAfterBreak="0">
     <w:nsid w:val="392E62A4"/>
     <w:multiLevelType w:val="hybridMultilevel"/>
     <w:tmpl w:val="CDC815F2"/>
@@ -3983,7 +4315,7 @@
       </w:pPr>
     </w:lvl>
   </w:abstractNum>
-  <w:abstractNum w:abstractNumId="4" w15:restartNumberingAfterBreak="0">
+  <w:abstractNum w:abstractNumId="5" w15:restartNumberingAfterBreak="0">
     <w:nsid w:val="54F033E7"/>
     <w:multiLevelType w:val="hybridMultilevel"/>
     <w:tmpl w:val="CDC815F2"/>
@@ -4069,7 +4401,7 @@
       </w:pPr>
     </w:lvl>
   </w:abstractNum>
-  <w:abstractNum w:abstractNumId="5" w15:restartNumberingAfterBreak="0">
+  <w:abstractNum w:abstractNumId="6" w15:restartNumberingAfterBreak="0">
     <w:nsid w:val="608A6A17"/>
     <w:multiLevelType w:val="hybridMultilevel"/>
     <w:tmpl w:val="627A4E50"/>
@@ -4186,19 +4518,22 @@
     <w:abstractNumId w:val="0"/>
   </w:num>
   <w:num w:numId="2">
-    <w:abstractNumId w:val="2"/>
+    <w:abstractNumId w:val="3"/>
   </w:num>
   <w:num w:numId="3">
-    <w:abstractNumId w:val="3"/>
+    <w:abstractNumId w:val="4"/>
   </w:num>
   <w:num w:numId="4">
-    <w:abstractNumId w:val="4"/>
+    <w:abstractNumId w:val="5"/>
   </w:num>
   <w:num w:numId="5">
     <w:abstractNumId w:val="1"/>
   </w:num>
   <w:num w:numId="6">
-    <w:abstractNumId w:val="5"/>
+    <w:abstractNumId w:val="6"/>
+  </w:num>
+  <w:num w:numId="7">
+    <w:abstractNumId w:val="2"/>
   </w:num>
 </w:numbering>
 </file>
@@ -4682,6 +5017,73 @@
       <w:contextualSpacing/>
     </w:pPr>
   </w:style>
+  <w:style w:type="character" w:styleId="Hyperlink">
+    <w:name w:val="Hyperlink"/>
+    <w:basedOn w:val="DefaultParagraphFont"/>
+    <w:uiPriority w:val="99"/>
+    <w:unhideWhenUsed/>
+    <w:rsid w:val="00751976"/>
+    <w:rPr>
+      <w:color w:val="0563C1" w:themeColor="hyperlink"/>
+      <w:u w:val="single"/>
+    </w:rPr>
+  </w:style>
+  <w:style w:type="character" w:styleId="UnresolvedMention">
+    <w:name w:val="Unresolved Mention"/>
+    <w:basedOn w:val="DefaultParagraphFont"/>
+    <w:uiPriority w:val="99"/>
+    <w:semiHidden/>
+    <w:unhideWhenUsed/>
+    <w:rsid w:val="00751976"/>
+    <w:rPr>
+      <w:color w:val="605E5C"/>
+      <w:shd w:val="clear" w:color="auto" w:fill="E1DFDD"/>
+    </w:rPr>
+  </w:style>
+  <w:style w:type="paragraph" w:styleId="Header">
+    <w:name w:val="header"/>
+    <w:basedOn w:val="Normal"/>
+    <w:link w:val="HeaderChar"/>
+    <w:uiPriority w:val="99"/>
+    <w:unhideWhenUsed/>
+    <w:rsid w:val="00531B0C"/>
+    <w:pPr>
+      <w:tabs>
+        <w:tab w:val="center" w:pos="4680"/>
+        <w:tab w:val="right" w:pos="9360"/>
+      </w:tabs>
+      <w:spacing w:after="0" w:line="240" w:lineRule="auto"/>
+    </w:pPr>
+  </w:style>
+  <w:style w:type="character" w:customStyle="1" w:styleId="HeaderChar">
+    <w:name w:val="Header Char"/>
+    <w:basedOn w:val="DefaultParagraphFont"/>
+    <w:link w:val="Header"/>
+    <w:uiPriority w:val="99"/>
+    <w:rsid w:val="00531B0C"/>
+  </w:style>
+  <w:style w:type="paragraph" w:styleId="Footer">
+    <w:name w:val="footer"/>
+    <w:basedOn w:val="Normal"/>
+    <w:link w:val="FooterChar"/>
+    <w:uiPriority w:val="99"/>
+    <w:unhideWhenUsed/>
+    <w:rsid w:val="00531B0C"/>
+    <w:pPr>
+      <w:tabs>
+        <w:tab w:val="center" w:pos="4680"/>
+        <w:tab w:val="right" w:pos="9360"/>
+      </w:tabs>
+      <w:spacing w:after="0" w:line="240" w:lineRule="auto"/>
+    </w:pPr>
+  </w:style>
+  <w:style w:type="character" w:customStyle="1" w:styleId="FooterChar">
+    <w:name w:val="Footer Char"/>
+    <w:basedOn w:val="DefaultParagraphFont"/>
+    <w:link w:val="Footer"/>
+    <w:uiPriority w:val="99"/>
+    <w:rsid w:val="00531B0C"/>
+  </w:style>
 </w:styles>
 </file>
 

</xml_diff>